<commit_message>
Programming the flux capacitor
</commit_message>
<xml_diff>
--- a/docs/code.docx
+++ b/docs/code.docx
@@ -10,14 +10,14 @@
         <w:rPr>
           <w:rFonts w:ascii="Consolas" w:hAnsi="Consolas" w:cs="Consolas"/>
           <w:b/>
-          <w:sz w:val="24"/>
-        </w:rPr>
-      </w:pPr>
-      <w:r>
-        <w:rPr>
-          <w:rFonts w:ascii="Consolas" w:hAnsi="Consolas" w:cs="Consolas"/>
-          <w:b/>
-          <w:sz w:val="24"/>
+          <w:sz w:val="28"/>
+        </w:rPr>
+      </w:pPr>
+      <w:r>
+        <w:rPr>
+          <w:rFonts w:ascii="Consolas" w:hAnsi="Consolas" w:cs="Consolas"/>
+          <w:b/>
+          <w:sz w:val="28"/>
         </w:rPr>
         <w:t>Class Break</w:t>
       </w:r>
@@ -25,7 +25,7 @@
         <w:rPr>
           <w:rFonts w:ascii="Consolas" w:hAnsi="Consolas" w:cs="Consolas"/>
           <w:b/>
-          <w:sz w:val="24"/>
+          <w:sz w:val="28"/>
         </w:rPr>
         <w:t>er</w:t>
       </w:r>
@@ -46,7 +46,27 @@
           <w:i/>
           <w:sz w:val="24"/>
         </w:rPr>
-        <w:t xml:space="preserve">Members: </w:t>
+        <w:t xml:space="preserve">Features: </w:t>
+      </w:r>
+    </w:p>
+    <w:p>
+      <w:pPr>
+        <w:rPr>
+          <w:rFonts w:ascii="Consolas" w:hAnsi="Consolas" w:cs="Consolas"/>
+          <w:b/>
+          <w:i/>
+          <w:sz w:val="24"/>
+        </w:rPr>
+      </w:pPr>
+      <w:r>
+        <w:rPr>
+          <w:rFonts w:ascii="Consolas" w:hAnsi="Consolas" w:cs="Consolas"/>
+          <w:b/>
+          <w:i/>
+          <w:sz w:val="24"/>
+        </w:rPr>
+        <w:br/>
+        <w:t>Members:</w:t>
       </w:r>
     </w:p>
     <w:p>
@@ -75,12 +95,30 @@
           <w:sz w:val="24"/>
         </w:rPr>
       </w:pPr>
-      <w:r>
-        <w:rPr>
-          <w:rFonts w:ascii="Consolas" w:hAnsi="Consolas" w:cs="Consolas"/>
-          <w:sz w:val="24"/>
-        </w:rPr>
-        <w:t>GetImages();</w:t>
+      <w:proofErr w:type="spellStart"/>
+      <w:proofErr w:type="gramStart"/>
+      <w:r>
+        <w:rPr>
+          <w:rFonts w:ascii="Consolas" w:hAnsi="Consolas" w:cs="Consolas"/>
+          <w:sz w:val="24"/>
+        </w:rPr>
+        <w:t>GetImages</w:t>
+      </w:r>
+      <w:proofErr w:type="spellEnd"/>
+      <w:r>
+        <w:rPr>
+          <w:rFonts w:ascii="Consolas" w:hAnsi="Consolas" w:cs="Consolas"/>
+          <w:sz w:val="24"/>
+        </w:rPr>
+        <w:t>(</w:t>
+      </w:r>
+      <w:proofErr w:type="gramEnd"/>
+      <w:r>
+        <w:rPr>
+          <w:rFonts w:ascii="Consolas" w:hAnsi="Consolas" w:cs="Consolas"/>
+          <w:sz w:val="24"/>
+        </w:rPr>
+        <w:t>);</w:t>
       </w:r>
       <w:r>
         <w:rPr>
@@ -88,7 +126,22 @@
           <w:sz w:val="24"/>
         </w:rPr>
         <w:br/>
-        <w:t>WriteToFile();</w:t>
+      </w:r>
+      <w:proofErr w:type="spellStart"/>
+      <w:r>
+        <w:rPr>
+          <w:rFonts w:ascii="Consolas" w:hAnsi="Consolas" w:cs="Consolas"/>
+          <w:sz w:val="24"/>
+        </w:rPr>
+        <w:t>WriteToFile</w:t>
+      </w:r>
+      <w:proofErr w:type="spellEnd"/>
+      <w:r>
+        <w:rPr>
+          <w:rFonts w:ascii="Consolas" w:hAnsi="Consolas" w:cs="Consolas"/>
+          <w:sz w:val="24"/>
+        </w:rPr>
+        <w:t>();</w:t>
       </w:r>
     </w:p>
     <w:p>
@@ -106,32 +159,61 @@
         <w:rPr>
           <w:rFonts w:ascii="Consolas" w:hAnsi="Consolas" w:cs="Consolas"/>
           <w:b/>
-          <w:sz w:val="24"/>
-        </w:rPr>
-      </w:pPr>
-      <w:r>
-        <w:rPr>
-          <w:rFonts w:ascii="Consolas" w:hAnsi="Consolas" w:cs="Consolas"/>
-          <w:b/>
-          <w:sz w:val="24"/>
-        </w:rPr>
-        <w:t>Class Note</w:t>
-      </w:r>
-      <w:r>
-        <w:rPr>
-          <w:rFonts w:ascii="Consolas" w:hAnsi="Consolas" w:cs="Consolas"/>
-          <w:b/>
-          <w:sz w:val="24"/>
+          <w:sz w:val="28"/>
+        </w:rPr>
+      </w:pPr>
+      <w:r>
+        <w:rPr>
+          <w:rFonts w:ascii="Consolas" w:hAnsi="Consolas" w:cs="Consolas"/>
+          <w:b/>
+          <w:sz w:val="28"/>
+        </w:rPr>
+        <w:t xml:space="preserve">Class </w:t>
+      </w:r>
+      <w:proofErr w:type="spellStart"/>
+      <w:r>
+        <w:rPr>
+          <w:rFonts w:ascii="Consolas" w:hAnsi="Consolas" w:cs="Consolas"/>
+          <w:b/>
+          <w:sz w:val="28"/>
+        </w:rPr>
+        <w:t>Note</w:t>
+      </w:r>
+      <w:r>
+        <w:rPr>
+          <w:rFonts w:ascii="Consolas" w:hAnsi="Consolas" w:cs="Consolas"/>
+          <w:b/>
+          <w:sz w:val="28"/>
         </w:rPr>
         <w:t>r</w:t>
       </w:r>
-      <w:r>
-        <w:rPr>
-          <w:rFonts w:ascii="Consolas" w:hAnsi="Consolas" w:cs="Consolas"/>
-          <w:b/>
-          <w:sz w:val="24"/>
+      <w:proofErr w:type="spellEnd"/>
+      <w:r>
+        <w:rPr>
+          <w:rFonts w:ascii="Consolas" w:hAnsi="Consolas" w:cs="Consolas"/>
+          <w:b/>
+          <w:sz w:val="28"/>
         </w:rPr>
         <w:t xml:space="preserve"> </w:t>
+      </w:r>
+    </w:p>
+    <w:p>
+      <w:pPr>
+        <w:rPr>
+          <w:rFonts w:ascii="Consolas" w:hAnsi="Consolas" w:cs="Consolas"/>
+          <w:b/>
+          <w:i/>
+          <w:sz w:val="24"/>
+        </w:rPr>
+      </w:pPr>
+      <w:r>
+        <w:rPr>
+          <w:rFonts w:ascii="Consolas" w:hAnsi="Consolas" w:cs="Consolas"/>
+          <w:b/>
+          <w:i/>
+          <w:sz w:val="24"/>
+        </w:rPr>
+        <w:t xml:space="preserve">Features: </w:t>
       </w:r>
     </w:p>
     <w:p>
@@ -189,16 +271,45 @@
         <w:rPr>
           <w:rFonts w:ascii="Consolas" w:hAnsi="Consolas" w:cs="Consolas"/>
           <w:b/>
-          <w:sz w:val="24"/>
-        </w:rPr>
-      </w:pPr>
-      <w:r>
-        <w:rPr>
-          <w:rFonts w:ascii="Consolas" w:hAnsi="Consolas" w:cs="Consolas"/>
-          <w:b/>
-          <w:sz w:val="24"/>
-        </w:rPr>
-        <w:t>Class Clusterer</w:t>
+          <w:sz w:val="28"/>
+        </w:rPr>
+      </w:pPr>
+      <w:r>
+        <w:rPr>
+          <w:rFonts w:ascii="Consolas" w:hAnsi="Consolas" w:cs="Consolas"/>
+          <w:b/>
+          <w:sz w:val="28"/>
+        </w:rPr>
+        <w:t xml:space="preserve">Class </w:t>
+      </w:r>
+      <w:proofErr w:type="spellStart"/>
+      <w:r>
+        <w:rPr>
+          <w:rFonts w:ascii="Consolas" w:hAnsi="Consolas" w:cs="Consolas"/>
+          <w:b/>
+          <w:sz w:val="28"/>
+        </w:rPr>
+        <w:t>Clusterer</w:t>
+      </w:r>
+      <w:proofErr w:type="spellEnd"/>
+    </w:p>
+    <w:p>
+      <w:pPr>
+        <w:rPr>
+          <w:rFonts w:ascii="Consolas" w:hAnsi="Consolas" w:cs="Consolas"/>
+          <w:b/>
+          <w:i/>
+          <w:sz w:val="24"/>
+        </w:rPr>
+      </w:pPr>
+      <w:r>
+        <w:rPr>
+          <w:rFonts w:ascii="Consolas" w:hAnsi="Consolas" w:cs="Consolas"/>
+          <w:b/>
+          <w:i/>
+          <w:sz w:val="24"/>
+        </w:rPr>
+        <w:t xml:space="preserve">Features: </w:t>
       </w:r>
     </w:p>
     <w:p>
@@ -234,12 +345,21 @@
         </w:rPr>
         <w:t xml:space="preserve">String </w:t>
       </w:r>
-      <w:r>
-        <w:rPr>
-          <w:rFonts w:ascii="Consolas" w:hAnsi="Consolas" w:cs="Consolas"/>
-          <w:sz w:val="24"/>
-        </w:rPr>
-        <w:t xml:space="preserve">code_condition; </w:t>
+      <w:proofErr w:type="spellStart"/>
+      <w:r>
+        <w:rPr>
+          <w:rFonts w:ascii="Consolas" w:hAnsi="Consolas" w:cs="Consolas"/>
+          <w:sz w:val="24"/>
+        </w:rPr>
+        <w:t>code_condition</w:t>
+      </w:r>
+      <w:proofErr w:type="spellEnd"/>
+      <w:r>
+        <w:rPr>
+          <w:rFonts w:ascii="Consolas" w:hAnsi="Consolas" w:cs="Consolas"/>
+          <w:sz w:val="24"/>
+        </w:rPr>
+        <w:t xml:space="preserve">; </w:t>
       </w:r>
     </w:p>
     <w:p>
@@ -282,12 +402,30 @@
         </w:rPr>
         <w:t xml:space="preserve">void </w:t>
       </w:r>
-      <w:r>
-        <w:rPr>
-          <w:rFonts w:ascii="Consolas" w:hAnsi="Consolas" w:cs="Consolas"/>
-          <w:sz w:val="24"/>
-        </w:rPr>
-        <w:t>setsource();</w:t>
+      <w:proofErr w:type="spellStart"/>
+      <w:proofErr w:type="gramStart"/>
+      <w:r>
+        <w:rPr>
+          <w:rFonts w:ascii="Consolas" w:hAnsi="Consolas" w:cs="Consolas"/>
+          <w:sz w:val="24"/>
+        </w:rPr>
+        <w:t>setsource</w:t>
+      </w:r>
+      <w:proofErr w:type="spellEnd"/>
+      <w:r>
+        <w:rPr>
+          <w:rFonts w:ascii="Consolas" w:hAnsi="Consolas" w:cs="Consolas"/>
+          <w:sz w:val="24"/>
+        </w:rPr>
+        <w:t>(</w:t>
+      </w:r>
+      <w:proofErr w:type="gramEnd"/>
+      <w:r>
+        <w:rPr>
+          <w:rFonts w:ascii="Consolas" w:hAnsi="Consolas" w:cs="Consolas"/>
+          <w:sz w:val="24"/>
+        </w:rPr>
+        <w:t>);</w:t>
       </w:r>
       <w:r>
         <w:rPr>
@@ -310,12 +448,21 @@
         </w:rPr>
         <w:t xml:space="preserve">void </w:t>
       </w:r>
-      <w:r>
-        <w:rPr>
-          <w:rFonts w:ascii="Consolas" w:hAnsi="Consolas" w:cs="Consolas"/>
-          <w:sz w:val="24"/>
-        </w:rPr>
-        <w:t>setClusters();</w:t>
+      <w:proofErr w:type="spellStart"/>
+      <w:r>
+        <w:rPr>
+          <w:rFonts w:ascii="Consolas" w:hAnsi="Consolas" w:cs="Consolas"/>
+          <w:sz w:val="24"/>
+        </w:rPr>
+        <w:t>setClusters</w:t>
+      </w:r>
+      <w:proofErr w:type="spellEnd"/>
+      <w:r>
+        <w:rPr>
+          <w:rFonts w:ascii="Consolas" w:hAnsi="Consolas" w:cs="Consolas"/>
+          <w:sz w:val="24"/>
+        </w:rPr>
+        <w:t>();</w:t>
       </w:r>
     </w:p>
     <w:p>
@@ -332,51 +479,948 @@
         </w:rPr>
         <w:t xml:space="preserve">+ </w:t>
       </w:r>
+      <w:r>
+        <w:rPr>
+          <w:rFonts w:ascii="Consolas" w:hAnsi="Consolas" w:cs="Consolas"/>
+          <w:sz w:val="24"/>
+        </w:rPr>
+        <w:t xml:space="preserve">void </w:t>
+      </w:r>
+      <w:proofErr w:type="gramStart"/>
+      <w:r>
+        <w:rPr>
+          <w:rFonts w:ascii="Consolas" w:hAnsi="Consolas" w:cs="Consolas"/>
+          <w:sz w:val="24"/>
+        </w:rPr>
+        <w:t>run(</w:t>
+      </w:r>
+      <w:proofErr w:type="gramEnd"/>
+      <w:r>
+        <w:rPr>
+          <w:rFonts w:ascii="Consolas" w:hAnsi="Consolas" w:cs="Consolas"/>
+          <w:sz w:val="24"/>
+        </w:rPr>
+        <w:t>);</w:t>
+      </w:r>
+    </w:p>
+    <w:p>
+      <w:pPr>
+        <w:rPr>
+          <w:rFonts w:ascii="Consolas" w:hAnsi="Consolas" w:cs="Consolas"/>
+          <w:sz w:val="24"/>
+        </w:rPr>
+      </w:pPr>
+      <w:r>
+        <w:rPr>
+          <w:rFonts w:ascii="Consolas" w:hAnsi="Consolas" w:cs="Consolas"/>
+          <w:sz w:val="24"/>
+        </w:rPr>
+        <w:br/>
+      </w:r>
+      <w:proofErr w:type="gramStart"/>
+      <w:r>
+        <w:rPr>
+          <w:rFonts w:ascii="Consolas" w:hAnsi="Consolas" w:cs="Consolas"/>
+          <w:sz w:val="24"/>
+        </w:rPr>
+        <w:t>void</w:t>
+      </w:r>
+      <w:proofErr w:type="gramEnd"/>
+      <w:r>
+        <w:rPr>
+          <w:rFonts w:ascii="Consolas" w:hAnsi="Consolas" w:cs="Consolas"/>
+          <w:sz w:val="24"/>
+        </w:rPr>
+        <w:t xml:space="preserve"> </w:t>
+      </w:r>
+      <w:r>
+        <w:rPr>
+          <w:rFonts w:ascii="Consolas" w:hAnsi="Consolas" w:cs="Consolas"/>
+          <w:sz w:val="24"/>
+        </w:rPr>
+        <w:t>assign</w:t>
+      </w:r>
+      <w:r>
+        <w:rPr>
+          <w:rFonts w:ascii="Consolas" w:hAnsi="Consolas" w:cs="Consolas"/>
+          <w:sz w:val="24"/>
+        </w:rPr>
+        <w:t>(</w:t>
+      </w:r>
+      <w:r>
+        <w:rPr>
+          <w:rFonts w:ascii="Consolas" w:hAnsi="Consolas" w:cs="Consolas"/>
+          <w:sz w:val="24"/>
+        </w:rPr>
+        <w:t>String</w:t>
+      </w:r>
+      <w:r>
+        <w:rPr>
+          <w:rFonts w:ascii="Consolas" w:hAnsi="Consolas" w:cs="Consolas"/>
+          <w:sz w:val="24"/>
+        </w:rPr>
+        <w:t xml:space="preserve"> s1</w:t>
+      </w:r>
+      <w:r>
+        <w:rPr>
+          <w:rFonts w:ascii="Consolas" w:hAnsi="Consolas" w:cs="Consolas"/>
+          <w:sz w:val="24"/>
+        </w:rPr>
+        <w:t>, String</w:t>
+      </w:r>
+      <w:r>
+        <w:rPr>
+          <w:rFonts w:ascii="Consolas" w:hAnsi="Consolas" w:cs="Consolas"/>
+          <w:sz w:val="24"/>
+        </w:rPr>
+        <w:t xml:space="preserve"> s2</w:t>
+      </w:r>
+      <w:r>
+        <w:rPr>
+          <w:rFonts w:ascii="Consolas" w:hAnsi="Consolas" w:cs="Consolas"/>
+          <w:sz w:val="24"/>
+        </w:rPr>
+        <w:t>, String</w:t>
+      </w:r>
+      <w:r>
+        <w:rPr>
+          <w:rFonts w:ascii="Consolas" w:hAnsi="Consolas" w:cs="Consolas"/>
+          <w:sz w:val="24"/>
+        </w:rPr>
+        <w:t xml:space="preserve"> s3</w:t>
+      </w:r>
+      <w:r>
+        <w:rPr>
+          <w:rFonts w:ascii="Consolas" w:hAnsi="Consolas" w:cs="Consolas"/>
+          <w:sz w:val="24"/>
+        </w:rPr>
+        <w:t>)</w:t>
+      </w:r>
+      <w:r>
+        <w:rPr>
+          <w:rFonts w:ascii="Consolas" w:hAnsi="Consolas" w:cs="Consolas"/>
+          <w:sz w:val="24"/>
+        </w:rPr>
+        <w:t>;</w:t>
+      </w:r>
+    </w:p>
+    <w:p>
+      <w:pPr>
+        <w:rPr>
+          <w:rFonts w:ascii="Consolas" w:hAnsi="Consolas" w:cs="Consolas"/>
+          <w:sz w:val="24"/>
+        </w:rPr>
+      </w:pPr>
+      <w:proofErr w:type="gramStart"/>
+      <w:r>
+        <w:rPr>
+          <w:rFonts w:ascii="Consolas" w:hAnsi="Consolas" w:cs="Consolas"/>
+          <w:sz w:val="24"/>
+        </w:rPr>
+        <w:t>s1 :</w:t>
+      </w:r>
+      <w:proofErr w:type="gramEnd"/>
+      <w:r>
+        <w:rPr>
+          <w:rFonts w:ascii="Consolas" w:hAnsi="Consolas" w:cs="Consolas"/>
+          <w:sz w:val="24"/>
+        </w:rPr>
+        <w:t xml:space="preserve"> text file with the pixels to be assigned to clusters. </w:t>
+      </w:r>
+      <w:r>
+        <w:rPr>
+          <w:rFonts w:ascii="Consolas" w:hAnsi="Consolas" w:cs="Consolas"/>
+          <w:sz w:val="24"/>
+        </w:rPr>
+        <w:br/>
+      </w:r>
+      <w:proofErr w:type="gramStart"/>
+      <w:r>
+        <w:rPr>
+          <w:rFonts w:ascii="Consolas" w:hAnsi="Consolas" w:cs="Consolas"/>
+          <w:sz w:val="24"/>
+        </w:rPr>
+        <w:t>s2 :</w:t>
+      </w:r>
+      <w:proofErr w:type="gramEnd"/>
+      <w:r>
+        <w:rPr>
+          <w:rFonts w:ascii="Consolas" w:hAnsi="Consolas" w:cs="Consolas"/>
+          <w:sz w:val="24"/>
+        </w:rPr>
+        <w:t xml:space="preserve"> text file </w:t>
+      </w:r>
+      <w:r>
+        <w:rPr>
+          <w:rFonts w:ascii="Consolas" w:hAnsi="Consolas" w:cs="Consolas"/>
+          <w:sz w:val="24"/>
+        </w:rPr>
+        <w:t xml:space="preserve">with the cluster centers from the training. </w:t>
+      </w:r>
+      <w:r>
+        <w:rPr>
+          <w:rFonts w:ascii="Consolas" w:hAnsi="Consolas" w:cs="Consolas"/>
+          <w:sz w:val="24"/>
+        </w:rPr>
+        <w:br/>
+      </w:r>
+      <w:proofErr w:type="gramStart"/>
+      <w:r>
+        <w:rPr>
+          <w:rFonts w:ascii="Consolas" w:hAnsi="Consolas" w:cs="Consolas"/>
+          <w:sz w:val="24"/>
+        </w:rPr>
+        <w:t>s3 :</w:t>
+      </w:r>
+      <w:proofErr w:type="gramEnd"/>
+      <w:r>
+        <w:rPr>
+          <w:rFonts w:ascii="Consolas" w:hAnsi="Consolas" w:cs="Consolas"/>
+          <w:sz w:val="24"/>
+        </w:rPr>
+        <w:t xml:space="preserve"> text file to write the assignments of pixels in file s1. </w:t>
+      </w:r>
+    </w:p>
+    <w:p>
+      <w:pPr>
+        <w:rPr>
+          <w:rFonts w:ascii="Consolas" w:hAnsi="Consolas" w:cs="Consolas"/>
+          <w:sz w:val="24"/>
+        </w:rPr>
+      </w:pPr>
+      <w:r>
+        <w:rPr>
+          <w:rFonts w:ascii="Consolas" w:hAnsi="Consolas" w:cs="Consolas"/>
+          <w:sz w:val="24"/>
+        </w:rPr>
+        <w:lastRenderedPageBreak/>
+        <w:br/>
+      </w:r>
+      <w:r>
+        <w:rPr>
+          <w:rFonts w:ascii="Consolas" w:hAnsi="Consolas" w:cs="Consolas"/>
+          <w:sz w:val="24"/>
+        </w:rPr>
+        <w:t xml:space="preserve">- </w:t>
+      </w:r>
+      <w:proofErr w:type="spellStart"/>
+      <w:proofErr w:type="gramStart"/>
+      <w:r>
+        <w:rPr>
+          <w:rFonts w:ascii="Consolas" w:hAnsi="Consolas" w:cs="Consolas"/>
+          <w:sz w:val="24"/>
+        </w:rPr>
+        <w:t>int</w:t>
+      </w:r>
+      <w:proofErr w:type="spellEnd"/>
+      <w:proofErr w:type="gramEnd"/>
+      <w:r>
+        <w:rPr>
+          <w:rFonts w:ascii="Consolas" w:hAnsi="Consolas" w:cs="Consolas"/>
+          <w:sz w:val="24"/>
+        </w:rPr>
+        <w:t xml:space="preserve"> </w:t>
+      </w:r>
+      <w:proofErr w:type="spellStart"/>
+      <w:r>
+        <w:rPr>
+          <w:rFonts w:ascii="Consolas" w:hAnsi="Consolas" w:cs="Consolas"/>
+          <w:sz w:val="24"/>
+        </w:rPr>
+        <w:t>h_close</w:t>
+      </w:r>
+      <w:proofErr w:type="spellEnd"/>
+      <w:r>
+        <w:rPr>
+          <w:rFonts w:ascii="Consolas" w:hAnsi="Consolas" w:cs="Consolas"/>
+          <w:sz w:val="24"/>
+        </w:rPr>
+        <w:t>();</w:t>
+      </w:r>
+      <w:r>
+        <w:rPr>
+          <w:rFonts w:ascii="Consolas" w:hAnsi="Consolas" w:cs="Consolas"/>
+          <w:sz w:val="24"/>
+        </w:rPr>
+        <w:br/>
+      </w:r>
+      <w:r>
+        <w:rPr>
+          <w:rFonts w:ascii="Consolas" w:hAnsi="Consolas" w:cs="Consolas"/>
+          <w:sz w:val="24"/>
+        </w:rPr>
+        <w:t xml:space="preserve">- </w:t>
+      </w:r>
+      <w:proofErr w:type="spellStart"/>
+      <w:r>
+        <w:rPr>
+          <w:rFonts w:ascii="Consolas" w:hAnsi="Consolas" w:cs="Consolas"/>
+          <w:sz w:val="24"/>
+        </w:rPr>
+        <w:t>in</w:t>
+      </w:r>
+      <w:r>
+        <w:rPr>
+          <w:rFonts w:ascii="Consolas" w:hAnsi="Consolas" w:cs="Consolas"/>
+          <w:sz w:val="24"/>
+        </w:rPr>
+        <w:t>t</w:t>
+      </w:r>
+      <w:proofErr w:type="spellEnd"/>
+      <w:r>
+        <w:rPr>
+          <w:rFonts w:ascii="Consolas" w:hAnsi="Consolas" w:cs="Consolas"/>
+          <w:sz w:val="24"/>
+        </w:rPr>
+        <w:t xml:space="preserve"> </w:t>
+      </w:r>
+      <w:proofErr w:type="spellStart"/>
+      <w:r>
+        <w:rPr>
+          <w:rFonts w:ascii="Consolas" w:hAnsi="Consolas" w:cs="Consolas"/>
+          <w:sz w:val="24"/>
+        </w:rPr>
+        <w:t>h_</w:t>
+      </w:r>
+      <w:r>
+        <w:rPr>
+          <w:rFonts w:ascii="Consolas" w:hAnsi="Consolas" w:cs="Consolas"/>
+          <w:sz w:val="24"/>
+        </w:rPr>
+        <w:t>distance</w:t>
+      </w:r>
+      <w:proofErr w:type="spellEnd"/>
+      <w:r>
+        <w:rPr>
+          <w:rFonts w:ascii="Consolas" w:hAnsi="Consolas" w:cs="Consolas"/>
+          <w:sz w:val="24"/>
+        </w:rPr>
+        <w:t>();</w:t>
+      </w:r>
+      <w:r>
+        <w:rPr>
+          <w:rFonts w:ascii="Consolas" w:hAnsi="Consolas" w:cs="Consolas"/>
+          <w:sz w:val="24"/>
+        </w:rPr>
+        <w:br/>
+      </w:r>
+      <w:r>
+        <w:rPr>
+          <w:rFonts w:ascii="Consolas" w:hAnsi="Consolas" w:cs="Consolas"/>
+          <w:sz w:val="24"/>
+        </w:rPr>
+        <w:t xml:space="preserve">- </w:t>
+      </w:r>
+      <w:proofErr w:type="spellStart"/>
+      <w:r>
+        <w:rPr>
+          <w:rFonts w:ascii="Consolas" w:hAnsi="Consolas" w:cs="Consolas"/>
+          <w:sz w:val="24"/>
+        </w:rPr>
+        <w:t>int</w:t>
+      </w:r>
+      <w:proofErr w:type="spellEnd"/>
+      <w:r>
+        <w:rPr>
+          <w:rFonts w:ascii="Consolas" w:hAnsi="Consolas" w:cs="Consolas"/>
+          <w:sz w:val="24"/>
+        </w:rPr>
+        <w:t xml:space="preserve"> </w:t>
+      </w:r>
+      <w:proofErr w:type="spellStart"/>
+      <w:r>
+        <w:rPr>
+          <w:rFonts w:ascii="Consolas" w:hAnsi="Consolas" w:cs="Consolas"/>
+          <w:sz w:val="24"/>
+        </w:rPr>
+        <w:t>h_qualify</w:t>
+      </w:r>
+      <w:proofErr w:type="spellEnd"/>
+      <w:r>
+        <w:rPr>
+          <w:rFonts w:ascii="Consolas" w:hAnsi="Consolas" w:cs="Consolas"/>
+          <w:sz w:val="24"/>
+        </w:rPr>
+        <w:t>();</w:t>
+      </w:r>
+    </w:p>
+    <w:p>
+      <w:pPr>
+        <w:pBdr>
+          <w:bottom w:val="single" w:sz="12" w:space="1" w:color="auto"/>
+        </w:pBdr>
+        <w:rPr>
+          <w:rFonts w:ascii="Consolas" w:hAnsi="Consolas" w:cs="Consolas"/>
+          <w:b/>
+          <w:sz w:val="28"/>
+        </w:rPr>
+      </w:pPr>
+      <w:r>
+        <w:rPr>
+          <w:rFonts w:ascii="Consolas" w:hAnsi="Consolas" w:cs="Consolas"/>
+          <w:b/>
+          <w:sz w:val="28"/>
+        </w:rPr>
+        <w:t xml:space="preserve">Class </w:t>
+      </w:r>
+      <w:proofErr w:type="spellStart"/>
+      <w:r>
+        <w:rPr>
+          <w:rFonts w:ascii="Consolas" w:hAnsi="Consolas" w:cs="Consolas"/>
+          <w:b/>
+          <w:sz w:val="28"/>
+        </w:rPr>
+        <w:t>Tabler</w:t>
+      </w:r>
+      <w:proofErr w:type="spellEnd"/>
+      <w:r>
+        <w:rPr>
+          <w:rFonts w:ascii="Consolas" w:hAnsi="Consolas" w:cs="Consolas"/>
+          <w:b/>
+          <w:sz w:val="28"/>
+        </w:rPr>
+        <w:t xml:space="preserve"> </w:t>
+      </w:r>
+    </w:p>
+    <w:p>
+      <w:pPr>
+        <w:rPr>
+          <w:rFonts w:ascii="Consolas" w:hAnsi="Consolas" w:cs="Consolas"/>
+          <w:b/>
+          <w:i/>
+          <w:sz w:val="24"/>
+        </w:rPr>
+      </w:pPr>
+      <w:r>
+        <w:rPr>
+          <w:rFonts w:ascii="Consolas" w:hAnsi="Consolas" w:cs="Consolas"/>
+          <w:b/>
+          <w:i/>
+          <w:sz w:val="24"/>
+        </w:rPr>
+        <w:t>Features:</w:t>
+      </w:r>
+    </w:p>
+    <w:p>
+      <w:pPr>
+        <w:rPr>
+          <w:rFonts w:ascii="Consolas" w:hAnsi="Consolas" w:cs="Consolas"/>
+          <w:b/>
+          <w:i/>
+          <w:sz w:val="24"/>
+        </w:rPr>
+      </w:pPr>
+      <w:r>
+        <w:rPr>
+          <w:rFonts w:ascii="Consolas" w:hAnsi="Consolas" w:cs="Consolas"/>
+          <w:b/>
+          <w:i/>
+          <w:sz w:val="24"/>
+        </w:rPr>
+        <w:t xml:space="preserve">Members: </w:t>
+      </w:r>
+    </w:p>
+    <w:p>
+      <w:pPr>
+        <w:rPr>
+          <w:rFonts w:ascii="Consolas" w:hAnsi="Consolas" w:cs="Consolas"/>
+          <w:b/>
+          <w:i/>
+          <w:sz w:val="24"/>
+        </w:rPr>
+      </w:pPr>
+      <w:r>
+        <w:rPr>
+          <w:rFonts w:ascii="Consolas" w:hAnsi="Consolas" w:cs="Consolas"/>
+          <w:b/>
+          <w:i/>
+          <w:sz w:val="24"/>
+        </w:rPr>
+        <w:t xml:space="preserve">Functions: </w:t>
+      </w:r>
+    </w:p>
+    <w:p>
+      <w:pPr>
+        <w:rPr>
+          <w:rFonts w:ascii="Consolas" w:hAnsi="Consolas" w:cs="Consolas"/>
+          <w:b/>
+          <w:sz w:val="24"/>
+        </w:rPr>
+      </w:pPr>
+    </w:p>
+    <w:p>
+      <w:pPr>
+        <w:rPr>
+          <w:rFonts w:ascii="Consolas" w:hAnsi="Consolas" w:cs="Consolas"/>
+          <w:b/>
+          <w:sz w:val="24"/>
+        </w:rPr>
+      </w:pPr>
+    </w:p>
+    <w:p>
+      <w:pPr>
+        <w:pBdr>
+          <w:bottom w:val="single" w:sz="12" w:space="1" w:color="auto"/>
+        </w:pBdr>
+        <w:rPr>
+          <w:rFonts w:ascii="Consolas" w:hAnsi="Consolas" w:cs="Consolas"/>
+          <w:b/>
+          <w:sz w:val="28"/>
+        </w:rPr>
+      </w:pPr>
+      <w:r>
+        <w:rPr>
+          <w:rFonts w:ascii="Consolas" w:hAnsi="Consolas" w:cs="Consolas"/>
+          <w:b/>
+          <w:sz w:val="28"/>
+        </w:rPr>
+        <w:t xml:space="preserve">Class </w:t>
+      </w:r>
+      <w:proofErr w:type="spellStart"/>
+      <w:r>
+        <w:rPr>
+          <w:rFonts w:ascii="Consolas" w:hAnsi="Consolas" w:cs="Consolas"/>
+          <w:b/>
+          <w:sz w:val="28"/>
+        </w:rPr>
+        <w:t>Cuber</w:t>
+      </w:r>
+      <w:proofErr w:type="spellEnd"/>
+      <w:r>
+        <w:rPr>
+          <w:rFonts w:ascii="Consolas" w:hAnsi="Consolas" w:cs="Consolas"/>
+          <w:b/>
+          <w:sz w:val="28"/>
+        </w:rPr>
+        <w:t xml:space="preserve"> </w:t>
+      </w:r>
+    </w:p>
+    <w:p>
+      <w:pPr>
+        <w:rPr>
+          <w:rFonts w:ascii="Consolas" w:hAnsi="Consolas" w:cs="Consolas"/>
+          <w:b/>
+          <w:i/>
+          <w:sz w:val="24"/>
+        </w:rPr>
+      </w:pPr>
+      <w:r>
+        <w:rPr>
+          <w:rFonts w:ascii="Consolas" w:hAnsi="Consolas" w:cs="Consolas"/>
+          <w:b/>
+          <w:i/>
+          <w:sz w:val="24"/>
+        </w:rPr>
+        <w:t>Features:</w:t>
+      </w:r>
+    </w:p>
+    <w:p>
+      <w:pPr>
+        <w:rPr>
+          <w:rFonts w:ascii="Consolas" w:hAnsi="Consolas" w:cs="Consolas"/>
+          <w:b/>
+          <w:i/>
+          <w:sz w:val="24"/>
+        </w:rPr>
+      </w:pPr>
+      <w:r>
+        <w:rPr>
+          <w:rFonts w:ascii="Consolas" w:hAnsi="Consolas" w:cs="Consolas"/>
+          <w:b/>
+          <w:i/>
+          <w:sz w:val="24"/>
+        </w:rPr>
+        <w:t xml:space="preserve">Members: </w:t>
+      </w:r>
+    </w:p>
+    <w:p>
+      <w:pPr>
+        <w:rPr>
+          <w:rFonts w:ascii="Consolas" w:hAnsi="Consolas" w:cs="Consolas"/>
+          <w:b/>
+          <w:i/>
+          <w:sz w:val="24"/>
+        </w:rPr>
+      </w:pPr>
+      <w:r>
+        <w:rPr>
+          <w:rFonts w:ascii="Consolas" w:hAnsi="Consolas" w:cs="Consolas"/>
+          <w:b/>
+          <w:i/>
+          <w:sz w:val="24"/>
+        </w:rPr>
+        <w:t xml:space="preserve">Functions: </w:t>
+      </w:r>
+    </w:p>
+    <w:p>
+      <w:pPr>
+        <w:rPr>
+          <w:rFonts w:ascii="Consolas" w:hAnsi="Consolas" w:cs="Consolas"/>
+          <w:b/>
+          <w:sz w:val="24"/>
+        </w:rPr>
+      </w:pPr>
+    </w:p>
+    <w:p>
+      <w:pPr>
+        <w:pBdr>
+          <w:bottom w:val="single" w:sz="12" w:space="1" w:color="auto"/>
+        </w:pBdr>
+        <w:rPr>
+          <w:rFonts w:ascii="Consolas" w:hAnsi="Consolas" w:cs="Consolas"/>
+          <w:b/>
+          <w:sz w:val="28"/>
+        </w:rPr>
+      </w:pPr>
+      <w:r>
+        <w:rPr>
+          <w:rFonts w:ascii="Consolas" w:hAnsi="Consolas" w:cs="Consolas"/>
+          <w:b/>
+          <w:sz w:val="28"/>
+        </w:rPr>
+        <w:t xml:space="preserve">Class Cohener </w:t>
+      </w:r>
+    </w:p>
+    <w:p>
+      <w:pPr>
+        <w:rPr>
+          <w:rFonts w:ascii="Consolas" w:hAnsi="Consolas" w:cs="Consolas"/>
+          <w:b/>
+          <w:i/>
+          <w:sz w:val="24"/>
+        </w:rPr>
+      </w:pPr>
+      <w:r>
+        <w:rPr>
+          <w:rFonts w:ascii="Consolas" w:hAnsi="Consolas" w:cs="Consolas"/>
+          <w:b/>
+          <w:i/>
+          <w:sz w:val="24"/>
+        </w:rPr>
+        <w:t>Features:</w:t>
+      </w:r>
+    </w:p>
+    <w:p>
+      <w:pPr>
+        <w:rPr>
+          <w:rFonts w:ascii="Consolas" w:hAnsi="Consolas" w:cs="Consolas"/>
+          <w:b/>
+          <w:i/>
+          <w:sz w:val="24"/>
+        </w:rPr>
+      </w:pPr>
+      <w:r>
+        <w:rPr>
+          <w:rFonts w:ascii="Consolas" w:hAnsi="Consolas" w:cs="Consolas"/>
+          <w:b/>
+          <w:i/>
+          <w:sz w:val="24"/>
+        </w:rPr>
+        <w:t xml:space="preserve">Members: </w:t>
+      </w:r>
+    </w:p>
+    <w:p>
+      <w:pPr>
+        <w:rPr>
+          <w:rFonts w:ascii="Consolas" w:hAnsi="Consolas" w:cs="Consolas"/>
+          <w:b/>
+          <w:i/>
+          <w:sz w:val="24"/>
+        </w:rPr>
+      </w:pPr>
+      <w:r>
+        <w:rPr>
+          <w:rFonts w:ascii="Consolas" w:hAnsi="Consolas" w:cs="Consolas"/>
+          <w:b/>
+          <w:i/>
+          <w:sz w:val="24"/>
+        </w:rPr>
+        <w:t xml:space="preserve">Functions: </w:t>
+      </w:r>
+    </w:p>
+    <w:p>
+      <w:pPr>
+        <w:rPr>
+          <w:rFonts w:ascii="Consolas" w:hAnsi="Consolas" w:cs="Consolas"/>
+          <w:b/>
+          <w:sz w:val="24"/>
+        </w:rPr>
+      </w:pPr>
+    </w:p>
+    <w:p>
+      <w:pPr>
+        <w:rPr>
+          <w:rFonts w:ascii="Consolas" w:hAnsi="Consolas" w:cs="Consolas"/>
+          <w:b/>
+          <w:sz w:val="24"/>
+        </w:rPr>
+      </w:pPr>
+    </w:p>
+    <w:p>
+      <w:pPr>
+        <w:pBdr>
+          <w:bottom w:val="single" w:sz="12" w:space="1" w:color="auto"/>
+        </w:pBdr>
+        <w:rPr>
+          <w:rFonts w:ascii="Consolas" w:hAnsi="Consolas" w:cs="Consolas"/>
+          <w:b/>
+          <w:sz w:val="28"/>
+        </w:rPr>
+      </w:pPr>
+      <w:r>
+        <w:rPr>
+          <w:rFonts w:ascii="Consolas" w:hAnsi="Consolas" w:cs="Consolas"/>
+          <w:b/>
+          <w:sz w:val="28"/>
+        </w:rPr>
+        <w:t xml:space="preserve">Class Cleaner </w:t>
+      </w:r>
+    </w:p>
+    <w:p>
+      <w:pPr>
+        <w:rPr>
+          <w:rFonts w:ascii="Consolas" w:hAnsi="Consolas" w:cs="Consolas"/>
+          <w:b/>
+          <w:i/>
+          <w:sz w:val="24"/>
+        </w:rPr>
+      </w:pPr>
+      <w:r>
+        <w:rPr>
+          <w:rFonts w:ascii="Consolas" w:hAnsi="Consolas" w:cs="Consolas"/>
+          <w:b/>
+          <w:i/>
+          <w:sz w:val="24"/>
+        </w:rPr>
+        <w:t>Features:</w:t>
+      </w:r>
+    </w:p>
+    <w:p>
+      <w:pPr>
+        <w:pStyle w:val="ListParagraph"/>
+        <w:numPr>
+          <w:ilvl w:val="0"/>
+          <w:numId w:val="1"/>
+        </w:numPr>
+        <w:rPr>
+          <w:rFonts w:ascii="Consolas" w:hAnsi="Consolas" w:cs="Consolas"/>
+          <w:sz w:val="24"/>
+        </w:rPr>
+      </w:pPr>
+      <w:r>
+        <w:rPr>
+          <w:rFonts w:ascii="Consolas" w:hAnsi="Consolas" w:cs="Consolas"/>
+          <w:sz w:val="24"/>
+        </w:rPr>
+        <w:t xml:space="preserve">Delete all files from a folder: Used to clear log files, predictions and class files at the beginning of a run. </w:t>
+      </w:r>
+    </w:p>
+    <w:p>
+      <w:pPr>
+        <w:rPr>
+          <w:rFonts w:ascii="Consolas" w:hAnsi="Consolas" w:cs="Consolas"/>
+          <w:b/>
+          <w:i/>
+          <w:sz w:val="24"/>
+        </w:rPr>
+      </w:pPr>
+      <w:r>
+        <w:rPr>
+          <w:rFonts w:ascii="Consolas" w:hAnsi="Consolas" w:cs="Consolas"/>
+          <w:b/>
+          <w:i/>
+          <w:sz w:val="24"/>
+        </w:rPr>
+        <w:lastRenderedPageBreak/>
+        <w:t xml:space="preserve">Members: </w:t>
+      </w:r>
+    </w:p>
+    <w:p>
+      <w:pPr>
+        <w:rPr>
+          <w:rFonts w:ascii="Consolas" w:hAnsi="Consolas" w:cs="Consolas"/>
+          <w:b/>
+          <w:i/>
+          <w:sz w:val="24"/>
+        </w:rPr>
+      </w:pPr>
+      <w:r>
+        <w:rPr>
+          <w:rFonts w:ascii="Consolas" w:hAnsi="Consolas" w:cs="Consolas"/>
+          <w:b/>
+          <w:i/>
+          <w:sz w:val="24"/>
+        </w:rPr>
+        <w:t xml:space="preserve">Functions: </w:t>
+      </w:r>
+    </w:p>
+    <w:p>
+      <w:pPr>
+        <w:rPr>
+          <w:rFonts w:ascii="Consolas" w:hAnsi="Consolas" w:cs="Consolas"/>
+          <w:sz w:val="24"/>
+        </w:rPr>
+      </w:pPr>
+      <w:r>
+        <w:rPr>
+          <w:rFonts w:ascii="Consolas" w:hAnsi="Consolas" w:cs="Consolas"/>
+          <w:sz w:val="24"/>
+        </w:rPr>
+        <w:t xml:space="preserve">+ void </w:t>
+      </w:r>
+      <w:proofErr w:type="spellStart"/>
+      <w:proofErr w:type="gramStart"/>
+      <w:r>
+        <w:rPr>
+          <w:rFonts w:ascii="Consolas" w:hAnsi="Consolas" w:cs="Consolas"/>
+          <w:sz w:val="24"/>
+        </w:rPr>
+        <w:t>deleteFilesFromFolder</w:t>
+      </w:r>
+      <w:proofErr w:type="spellEnd"/>
+      <w:r>
+        <w:rPr>
+          <w:rFonts w:ascii="Consolas" w:hAnsi="Consolas" w:cs="Consolas"/>
+          <w:sz w:val="24"/>
+        </w:rPr>
+        <w:t>(</w:t>
+      </w:r>
+      <w:proofErr w:type="gramEnd"/>
+      <w:r>
+        <w:rPr>
+          <w:rFonts w:ascii="Consolas" w:hAnsi="Consolas" w:cs="Consolas"/>
+          <w:sz w:val="24"/>
+        </w:rPr>
+        <w:t xml:space="preserve">String </w:t>
+      </w:r>
+      <w:proofErr w:type="spellStart"/>
+      <w:r>
+        <w:rPr>
+          <w:rFonts w:ascii="Consolas" w:hAnsi="Consolas" w:cs="Consolas"/>
+          <w:sz w:val="24"/>
+        </w:rPr>
+        <w:t>nameFolder</w:t>
+      </w:r>
+      <w:proofErr w:type="spellEnd"/>
+      <w:r>
+        <w:rPr>
+          <w:rFonts w:ascii="Consolas" w:hAnsi="Consolas" w:cs="Consolas"/>
+          <w:sz w:val="24"/>
+        </w:rPr>
+        <w:t>);</w:t>
+      </w:r>
+    </w:p>
+    <w:p>
+      <w:pPr>
+        <w:rPr>
+          <w:rFonts w:ascii="Consolas" w:hAnsi="Consolas" w:cs="Consolas"/>
+          <w:sz w:val="24"/>
+        </w:rPr>
+      </w:pPr>
+      <w:proofErr w:type="spellStart"/>
+      <w:proofErr w:type="gramStart"/>
+      <w:r>
+        <w:rPr>
+          <w:rFonts w:ascii="Consolas" w:hAnsi="Consolas" w:cs="Consolas"/>
+          <w:sz w:val="24"/>
+        </w:rPr>
+        <w:t>nameFolder</w:t>
+      </w:r>
+      <w:proofErr w:type="spellEnd"/>
+      <w:r>
+        <w:rPr>
+          <w:rFonts w:ascii="Consolas" w:hAnsi="Consolas" w:cs="Consolas"/>
+          <w:sz w:val="24"/>
+        </w:rPr>
+        <w:t xml:space="preserve"> :</w:t>
+      </w:r>
+      <w:proofErr w:type="gramEnd"/>
+      <w:r>
+        <w:rPr>
+          <w:rFonts w:ascii="Consolas" w:hAnsi="Consolas" w:cs="Consolas"/>
+          <w:sz w:val="24"/>
+        </w:rPr>
+        <w:t xml:space="preserve"> name of the folder from which all files will be deleted. </w:t>
+      </w:r>
+      <w:r>
+        <w:rPr>
+          <w:rFonts w:ascii="Consolas" w:hAnsi="Consolas" w:cs="Consolas"/>
+          <w:sz w:val="24"/>
+        </w:rPr>
+        <w:t xml:space="preserve"> </w:t>
+      </w:r>
+      <w:r>
+        <w:rPr>
+          <w:rFonts w:ascii="Consolas" w:hAnsi="Consolas" w:cs="Consolas"/>
+          <w:sz w:val="24"/>
+        </w:rPr>
+        <w:t xml:space="preserve">Also note, this will leave recursive folder structure untouched while deleting all files. </w:t>
+      </w:r>
+    </w:p>
+    <w:p>
+      <w:pPr>
+        <w:rPr>
+          <w:rFonts w:ascii="Consolas" w:hAnsi="Consolas" w:cs="Consolas"/>
+          <w:sz w:val="24"/>
+        </w:rPr>
+      </w:pPr>
       <w:bookmarkStart w:id="0" w:name="_GoBack"/>
       <w:bookmarkEnd w:id="0"/>
-      <w:r>
-        <w:rPr>
-          <w:rFonts w:ascii="Consolas" w:hAnsi="Consolas" w:cs="Consolas"/>
-          <w:sz w:val="24"/>
-        </w:rPr>
-        <w:t xml:space="preserve">void </w:t>
-      </w:r>
-      <w:r>
-        <w:rPr>
-          <w:rFonts w:ascii="Consolas" w:hAnsi="Consolas" w:cs="Consolas"/>
-          <w:sz w:val="24"/>
-        </w:rPr>
-        <w:t>run();</w:t>
-      </w:r>
-    </w:p>
-    <w:p>
-      <w:pPr>
-        <w:rPr>
-          <w:rFonts w:ascii="Consolas" w:hAnsi="Consolas" w:cs="Consolas"/>
-          <w:sz w:val="24"/>
-        </w:rPr>
-      </w:pPr>
-      <w:r>
-        <w:rPr>
-          <w:rFonts w:ascii="Consolas" w:hAnsi="Consolas" w:cs="Consolas"/>
-          <w:sz w:val="24"/>
-        </w:rPr>
-        <w:br/>
-      </w:r>
-      <w:r>
-        <w:rPr>
-          <w:rFonts w:ascii="Consolas" w:hAnsi="Consolas" w:cs="Consolas"/>
-          <w:sz w:val="24"/>
-        </w:rPr>
-        <w:t xml:space="preserve">void </w:t>
-      </w:r>
-      <w:r>
-        <w:rPr>
-          <w:rFonts w:ascii="Consolas" w:hAnsi="Consolas" w:cs="Consolas"/>
-          <w:sz w:val="24"/>
-        </w:rPr>
-        <w:t>assign</w:t>
-      </w:r>
+    </w:p>
+    <w:p>
+      <w:pPr>
+        <w:rPr>
+          <w:rFonts w:ascii="Consolas" w:hAnsi="Consolas" w:cs="Consolas"/>
+          <w:sz w:val="24"/>
+        </w:rPr>
+      </w:pPr>
+      <w:r>
+        <w:rPr>
+          <w:rFonts w:ascii="Consolas" w:hAnsi="Consolas" w:cs="Consolas"/>
+          <w:sz w:val="24"/>
+        </w:rPr>
+        <w:t>-</w:t>
+      </w:r>
+      <w:r>
+        <w:rPr>
+          <w:rFonts w:ascii="Consolas" w:hAnsi="Consolas" w:cs="Consolas"/>
+          <w:sz w:val="24"/>
+        </w:rPr>
+        <w:t xml:space="preserve"> </w:t>
+      </w:r>
+      <w:proofErr w:type="spellStart"/>
+      <w:r>
+        <w:rPr>
+          <w:rFonts w:ascii="Consolas" w:hAnsi="Consolas" w:cs="Consolas"/>
+          <w:sz w:val="24"/>
+        </w:rPr>
+        <w:t>ArrayList</w:t>
+      </w:r>
+      <w:proofErr w:type="spellEnd"/>
+      <w:r>
+        <w:rPr>
+          <w:rFonts w:ascii="Consolas" w:hAnsi="Consolas" w:cs="Consolas"/>
+          <w:sz w:val="24"/>
+        </w:rPr>
+        <w:t xml:space="preserve">&lt;String&gt; </w:t>
+      </w:r>
+      <w:proofErr w:type="spellStart"/>
+      <w:r>
+        <w:rPr>
+          <w:rFonts w:ascii="Consolas" w:hAnsi="Consolas" w:cs="Consolas"/>
+          <w:sz w:val="24"/>
+        </w:rPr>
+        <w:t>h_</w:t>
+      </w:r>
+      <w:proofErr w:type="gramStart"/>
+      <w:r>
+        <w:rPr>
+          <w:rFonts w:ascii="Consolas" w:hAnsi="Consolas" w:cs="Consolas"/>
+          <w:sz w:val="24"/>
+        </w:rPr>
+        <w:t>getFiles</w:t>
+      </w:r>
+      <w:proofErr w:type="spellEnd"/>
       <w:r>
         <w:rPr>
           <w:rFonts w:ascii="Consolas" w:hAnsi="Consolas" w:cs="Consolas"/>
@@ -384,54 +1428,13 @@
         </w:rPr>
         <w:t>(</w:t>
       </w:r>
-      <w:r>
-        <w:rPr>
-          <w:rFonts w:ascii="Consolas" w:hAnsi="Consolas" w:cs="Consolas"/>
-          <w:sz w:val="24"/>
-        </w:rPr>
-        <w:t>String</w:t>
-      </w:r>
-      <w:r>
-        <w:rPr>
-          <w:rFonts w:ascii="Consolas" w:hAnsi="Consolas" w:cs="Consolas"/>
-          <w:sz w:val="24"/>
-        </w:rPr>
-        <w:t xml:space="preserve"> s1</w:t>
-      </w:r>
-      <w:r>
-        <w:rPr>
-          <w:rFonts w:ascii="Consolas" w:hAnsi="Consolas" w:cs="Consolas"/>
-          <w:sz w:val="24"/>
-        </w:rPr>
-        <w:t>, String</w:t>
-      </w:r>
-      <w:r>
-        <w:rPr>
-          <w:rFonts w:ascii="Consolas" w:hAnsi="Consolas" w:cs="Consolas"/>
-          <w:sz w:val="24"/>
-        </w:rPr>
-        <w:t xml:space="preserve"> s2</w:t>
-      </w:r>
-      <w:r>
-        <w:rPr>
-          <w:rFonts w:ascii="Consolas" w:hAnsi="Consolas" w:cs="Consolas"/>
-          <w:sz w:val="24"/>
-        </w:rPr>
-        <w:t>, String</w:t>
-      </w:r>
-      <w:r>
-        <w:rPr>
-          <w:rFonts w:ascii="Consolas" w:hAnsi="Consolas" w:cs="Consolas"/>
-          <w:sz w:val="24"/>
-        </w:rPr>
-        <w:t xml:space="preserve"> s3</w:t>
-      </w:r>
-      <w:r>
-        <w:rPr>
-          <w:rFonts w:ascii="Consolas" w:hAnsi="Consolas" w:cs="Consolas"/>
-          <w:sz w:val="24"/>
-        </w:rPr>
-        <w:t>)</w:t>
+      <w:proofErr w:type="gramEnd"/>
+      <w:r>
+        <w:rPr>
+          <w:rFonts w:ascii="Consolas" w:hAnsi="Consolas" w:cs="Consolas"/>
+          <w:sz w:val="24"/>
+        </w:rPr>
+        <w:t>final File folder)</w:t>
       </w:r>
       <w:r>
         <w:rPr>
@@ -445,175 +1448,210 @@
       <w:pPr>
         <w:rPr>
           <w:rFonts w:ascii="Consolas" w:hAnsi="Consolas" w:cs="Consolas"/>
-          <w:sz w:val="24"/>
-        </w:rPr>
-      </w:pPr>
-      <w:r>
-        <w:rPr>
-          <w:rFonts w:ascii="Consolas" w:hAnsi="Consolas" w:cs="Consolas"/>
-          <w:sz w:val="24"/>
-        </w:rPr>
-        <w:t xml:space="preserve">s1 : text file with the pixels to be assigned to clusters. </w:t>
-      </w:r>
-      <w:r>
-        <w:rPr>
-          <w:rFonts w:ascii="Consolas" w:hAnsi="Consolas" w:cs="Consolas"/>
-          <w:sz w:val="24"/>
-        </w:rPr>
-        <w:br/>
-        <w:t xml:space="preserve">s2 : text file </w:t>
-      </w:r>
-      <w:r>
-        <w:rPr>
-          <w:rFonts w:ascii="Consolas" w:hAnsi="Consolas" w:cs="Consolas"/>
-          <w:sz w:val="24"/>
-        </w:rPr>
-        <w:t xml:space="preserve">with the cluster centers from the training. </w:t>
-      </w:r>
-      <w:r>
-        <w:rPr>
-          <w:rFonts w:ascii="Consolas" w:hAnsi="Consolas" w:cs="Consolas"/>
-          <w:sz w:val="24"/>
-        </w:rPr>
-        <w:br/>
-        <w:t xml:space="preserve">s3 : text file to write the assignments of pixels in file s1. </w:t>
-      </w:r>
-    </w:p>
-    <w:p>
-      <w:pPr>
-        <w:rPr>
-          <w:rFonts w:ascii="Consolas" w:hAnsi="Consolas" w:cs="Consolas"/>
-          <w:sz w:val="24"/>
-        </w:rPr>
-      </w:pPr>
-      <w:r>
-        <w:rPr>
-          <w:rFonts w:ascii="Consolas" w:hAnsi="Consolas" w:cs="Consolas"/>
-          <w:sz w:val="24"/>
-        </w:rPr>
-        <w:br/>
-      </w:r>
-      <w:r>
-        <w:rPr>
-          <w:rFonts w:ascii="Consolas" w:hAnsi="Consolas" w:cs="Consolas"/>
-          <w:sz w:val="24"/>
-        </w:rPr>
-        <w:t xml:space="preserve">- </w:t>
-      </w:r>
-      <w:r>
-        <w:rPr>
-          <w:rFonts w:ascii="Consolas" w:hAnsi="Consolas" w:cs="Consolas"/>
-          <w:sz w:val="24"/>
-        </w:rPr>
-        <w:t xml:space="preserve">int </w:t>
-      </w:r>
-      <w:r>
-        <w:rPr>
-          <w:rFonts w:ascii="Consolas" w:hAnsi="Consolas" w:cs="Consolas"/>
-          <w:sz w:val="24"/>
-        </w:rPr>
-        <w:t>h_close();</w:t>
-      </w:r>
-      <w:r>
-        <w:rPr>
-          <w:rFonts w:ascii="Consolas" w:hAnsi="Consolas" w:cs="Consolas"/>
-          <w:sz w:val="24"/>
-        </w:rPr>
-        <w:br/>
-      </w:r>
-      <w:r>
-        <w:rPr>
-          <w:rFonts w:ascii="Consolas" w:hAnsi="Consolas" w:cs="Consolas"/>
-          <w:sz w:val="24"/>
-        </w:rPr>
-        <w:t>- in</w:t>
-      </w:r>
-      <w:r>
-        <w:rPr>
-          <w:rFonts w:ascii="Consolas" w:hAnsi="Consolas" w:cs="Consolas"/>
-          <w:sz w:val="24"/>
-        </w:rPr>
-        <w:t xml:space="preserve">t </w:t>
-      </w:r>
-      <w:r>
-        <w:rPr>
-          <w:rFonts w:ascii="Consolas" w:hAnsi="Consolas" w:cs="Consolas"/>
-          <w:sz w:val="24"/>
-        </w:rPr>
-        <w:t>h_</w:t>
-      </w:r>
-      <w:r>
-        <w:rPr>
-          <w:rFonts w:ascii="Consolas" w:hAnsi="Consolas" w:cs="Consolas"/>
-          <w:sz w:val="24"/>
-        </w:rPr>
-        <w:t>distance</w:t>
-      </w:r>
-      <w:r>
-        <w:rPr>
-          <w:rFonts w:ascii="Consolas" w:hAnsi="Consolas" w:cs="Consolas"/>
-          <w:sz w:val="24"/>
-        </w:rPr>
-        <w:t>();</w:t>
-      </w:r>
-      <w:r>
-        <w:rPr>
-          <w:rFonts w:ascii="Consolas" w:hAnsi="Consolas" w:cs="Consolas"/>
-          <w:sz w:val="24"/>
-        </w:rPr>
-        <w:br/>
-      </w:r>
-      <w:r>
-        <w:rPr>
-          <w:rFonts w:ascii="Consolas" w:hAnsi="Consolas" w:cs="Consolas"/>
-          <w:sz w:val="24"/>
-        </w:rPr>
-        <w:t xml:space="preserve">- </w:t>
-      </w:r>
-      <w:r>
-        <w:rPr>
-          <w:rFonts w:ascii="Consolas" w:hAnsi="Consolas" w:cs="Consolas"/>
-          <w:sz w:val="24"/>
-        </w:rPr>
-        <w:t xml:space="preserve">int </w:t>
-      </w:r>
-      <w:r>
-        <w:rPr>
-          <w:rFonts w:ascii="Consolas" w:hAnsi="Consolas" w:cs="Consolas"/>
-          <w:sz w:val="24"/>
-        </w:rPr>
-        <w:t>h_qualify();</w:t>
-      </w:r>
-    </w:p>
-    <w:p>
-      <w:pPr>
-        <w:rPr>
-          <w:rFonts w:ascii="Consolas" w:hAnsi="Consolas" w:cs="Consolas"/>
-          <w:i/>
-          <w:sz w:val="24"/>
-        </w:rPr>
-      </w:pPr>
-    </w:p>
-    <w:p>
-      <w:pPr>
-        <w:rPr>
-          <w:rFonts w:ascii="Consolas" w:hAnsi="Consolas" w:cs="Consolas"/>
-          <w:i/>
-          <w:sz w:val="24"/>
-        </w:rPr>
-      </w:pPr>
-    </w:p>
-    <w:p>
-      <w:pPr>
-        <w:rPr>
-          <w:rFonts w:ascii="Consolas" w:hAnsi="Consolas" w:cs="Consolas"/>
-          <w:i/>
-          <w:sz w:val="24"/>
-        </w:rPr>
-      </w:pPr>
-    </w:p>
-    <w:p>
-      <w:pPr>
+          <w:b/>
+          <w:sz w:val="24"/>
+        </w:rPr>
+      </w:pPr>
+    </w:p>
+    <w:p>
+      <w:pPr>
+        <w:pBdr>
+          <w:bottom w:val="single" w:sz="12" w:space="1" w:color="auto"/>
+        </w:pBdr>
+        <w:rPr>
+          <w:rFonts w:ascii="Consolas" w:hAnsi="Consolas" w:cs="Consolas"/>
+          <w:b/>
+          <w:sz w:val="28"/>
+        </w:rPr>
+      </w:pPr>
+      <w:r>
+        <w:rPr>
+          <w:rFonts w:ascii="Consolas" w:hAnsi="Consolas" w:cs="Consolas"/>
+          <w:b/>
+          <w:sz w:val="28"/>
+        </w:rPr>
+        <w:t xml:space="preserve">Class Analyzer </w:t>
+      </w:r>
+    </w:p>
+    <w:p>
+      <w:pPr>
+        <w:rPr>
+          <w:rFonts w:ascii="Consolas" w:hAnsi="Consolas" w:cs="Consolas"/>
+          <w:b/>
+          <w:i/>
+          <w:sz w:val="24"/>
+        </w:rPr>
+      </w:pPr>
+      <w:r>
+        <w:rPr>
+          <w:rFonts w:ascii="Consolas" w:hAnsi="Consolas" w:cs="Consolas"/>
+          <w:b/>
+          <w:i/>
+          <w:sz w:val="24"/>
+        </w:rPr>
+        <w:t>Features:</w:t>
+      </w:r>
+    </w:p>
+    <w:p>
+      <w:pPr>
+        <w:rPr>
+          <w:rFonts w:ascii="Consolas" w:hAnsi="Consolas" w:cs="Consolas"/>
+          <w:b/>
+          <w:i/>
+          <w:sz w:val="24"/>
+        </w:rPr>
+      </w:pPr>
+      <w:r>
+        <w:rPr>
+          <w:rFonts w:ascii="Consolas" w:hAnsi="Consolas" w:cs="Consolas"/>
+          <w:b/>
+          <w:i/>
+          <w:sz w:val="24"/>
+        </w:rPr>
+        <w:t xml:space="preserve">Members: </w:t>
+      </w:r>
+    </w:p>
+    <w:p>
+      <w:pPr>
+        <w:rPr>
+          <w:rFonts w:ascii="Consolas" w:hAnsi="Consolas" w:cs="Consolas"/>
+          <w:b/>
+          <w:i/>
+          <w:sz w:val="24"/>
+        </w:rPr>
+      </w:pPr>
+      <w:r>
+        <w:rPr>
+          <w:rFonts w:ascii="Consolas" w:hAnsi="Consolas" w:cs="Consolas"/>
+          <w:b/>
+          <w:i/>
+          <w:sz w:val="24"/>
+        </w:rPr>
+        <w:t xml:space="preserve">Functions: </w:t>
+      </w:r>
+    </w:p>
+    <w:p>
+      <w:pPr>
+        <w:rPr>
+          <w:rFonts w:ascii="Consolas" w:hAnsi="Consolas" w:cs="Consolas"/>
+          <w:b/>
+          <w:i/>
+          <w:sz w:val="24"/>
+        </w:rPr>
+      </w:pPr>
+    </w:p>
+    <w:p>
+      <w:pPr>
+        <w:pBdr>
+          <w:bottom w:val="single" w:sz="12" w:space="1" w:color="auto"/>
+        </w:pBdr>
+        <w:rPr>
+          <w:rFonts w:ascii="Consolas" w:hAnsi="Consolas" w:cs="Consolas"/>
+          <w:b/>
+          <w:sz w:val="28"/>
+        </w:rPr>
+      </w:pPr>
+      <w:r>
+        <w:rPr>
+          <w:rFonts w:ascii="Consolas" w:hAnsi="Consolas" w:cs="Consolas"/>
+          <w:b/>
+          <w:sz w:val="28"/>
+        </w:rPr>
+        <w:t>General Rules</w:t>
+      </w:r>
+    </w:p>
+    <w:p>
+      <w:pPr>
+        <w:pStyle w:val="ListParagraph"/>
+        <w:numPr>
+          <w:ilvl w:val="0"/>
+          <w:numId w:val="2"/>
+        </w:numPr>
+        <w:rPr>
+          <w:rFonts w:ascii="Consolas" w:hAnsi="Consolas" w:cs="Consolas"/>
+          <w:sz w:val="24"/>
+        </w:rPr>
+      </w:pPr>
+      <w:r>
+        <w:rPr>
+          <w:rFonts w:ascii="Consolas" w:hAnsi="Consolas" w:cs="Consolas"/>
+          <w:sz w:val="24"/>
+        </w:rPr>
+        <w:t xml:space="preserve">‘+’ </w:t>
+      </w:r>
+      <w:proofErr w:type="spellStart"/>
+      <w:r>
+        <w:rPr>
+          <w:rFonts w:ascii="Consolas" w:hAnsi="Consolas" w:cs="Consolas"/>
+          <w:sz w:val="24"/>
+        </w:rPr>
+        <w:t>infront</w:t>
+      </w:r>
+      <w:proofErr w:type="spellEnd"/>
+      <w:r>
+        <w:rPr>
+          <w:rFonts w:ascii="Consolas" w:hAnsi="Consolas" w:cs="Consolas"/>
+          <w:sz w:val="24"/>
+        </w:rPr>
+        <w:t xml:space="preserve"> of the function indicates public scope, ‘-</w:t>
+      </w:r>
+      <w:proofErr w:type="gramStart"/>
+      <w:r>
+        <w:rPr>
+          <w:rFonts w:ascii="Consolas" w:hAnsi="Consolas" w:cs="Consolas"/>
+          <w:sz w:val="24"/>
+        </w:rPr>
+        <w:t xml:space="preserve">‘ </w:t>
+      </w:r>
+      <w:proofErr w:type="spellStart"/>
+      <w:r>
+        <w:rPr>
+          <w:rFonts w:ascii="Consolas" w:hAnsi="Consolas" w:cs="Consolas"/>
+          <w:sz w:val="24"/>
+        </w:rPr>
+        <w:t>infront</w:t>
+      </w:r>
+      <w:proofErr w:type="spellEnd"/>
+      <w:proofErr w:type="gramEnd"/>
+      <w:r>
+        <w:rPr>
+          <w:rFonts w:ascii="Consolas" w:hAnsi="Consolas" w:cs="Consolas"/>
+          <w:sz w:val="24"/>
+        </w:rPr>
+        <w:t xml:space="preserve"> of the function indicates private </w:t>
+      </w:r>
+      <w:r>
+        <w:rPr>
+          <w:rFonts w:ascii="Consolas" w:hAnsi="Consolas" w:cs="Consolas"/>
+          <w:sz w:val="24"/>
+        </w:rPr>
+        <w:t>scope</w:t>
+      </w:r>
+      <w:r>
+        <w:rPr>
+          <w:rFonts w:ascii="Consolas" w:hAnsi="Consolas" w:cs="Consolas"/>
+          <w:sz w:val="24"/>
+        </w:rPr>
+        <w:t xml:space="preserve">. </w:t>
+      </w:r>
+    </w:p>
+    <w:p>
+      <w:pPr>
+        <w:pStyle w:val="ListParagraph"/>
+        <w:ind w:left="360"/>
+        <w:rPr>
+          <w:rFonts w:ascii="Consolas" w:hAnsi="Consolas" w:cs="Consolas"/>
+          <w:sz w:val="24"/>
+        </w:rPr>
+      </w:pPr>
+    </w:p>
+    <w:p>
+      <w:pPr>
+        <w:pStyle w:val="ListParagraph"/>
+        <w:numPr>
+          <w:ilvl w:val="0"/>
+          <w:numId w:val="2"/>
+        </w:numPr>
         <w:rPr>
           <w:rFonts w:ascii="Consolas" w:hAnsi="Consolas" w:cs="Consolas"/>
           <w:sz w:val="24"/>
@@ -639,6 +1677,43 @@
           <w:sz w:val="24"/>
         </w:rPr>
         <w:t xml:space="preserve"> intact. This file will be compared to the file generated finally to perform final statistical and visual analysis. </w:t>
+      </w:r>
+    </w:p>
+    <w:p>
+      <w:pPr>
+        <w:pStyle w:val="ListParagraph"/>
+        <w:ind w:left="360"/>
+        <w:rPr>
+          <w:rFonts w:ascii="Consolas" w:hAnsi="Consolas" w:cs="Consolas"/>
+          <w:sz w:val="24"/>
+        </w:rPr>
+      </w:pPr>
+    </w:p>
+    <w:p>
+      <w:pPr>
+        <w:pStyle w:val="ListParagraph"/>
+        <w:numPr>
+          <w:ilvl w:val="0"/>
+          <w:numId w:val="2"/>
+        </w:numPr>
+        <w:rPr>
+          <w:rFonts w:ascii="Consolas" w:hAnsi="Consolas" w:cs="Consolas"/>
+          <w:sz w:val="24"/>
+        </w:rPr>
+      </w:pPr>
+      <w:r>
+        <w:rPr>
+          <w:rFonts w:ascii="Consolas" w:hAnsi="Consolas" w:cs="Consolas"/>
+          <w:sz w:val="24"/>
+        </w:rPr>
+        <w:t>All folder parameters work at one level above the source file. For example, assume the code sits in a folder ‘source’. All folders in the same folder as ‘source’ (siblings of source) are accessible by default. Otherwise specific p</w:t>
+      </w:r>
+      <w:r>
+        <w:rPr>
+          <w:rFonts w:ascii="Consolas" w:hAnsi="Consolas" w:cs="Consolas"/>
+          <w:sz w:val="24"/>
+        </w:rPr>
+        <w:t xml:space="preserve">ath variables have to be added. If a folder inside source has to be passed: source/folder. </w:t>
       </w:r>
     </w:p>
     <w:p>
@@ -680,6 +1755,219 @@
     </w:sectPr>
   </w:body>
 </w:document>
+</file>
+
+<file path=word/numbering.xml><?xml version="1.0" encoding="utf-8"?>
+<w:numbering xmlns:wpc="http://schemas.microsoft.com/office/word/2010/wordprocessingCanvas" xmlns:mc="http://schemas.openxmlformats.org/markup-compatibility/2006" xmlns:o="urn:schemas-microsoft-com:office:office" xmlns:r="http://schemas.openxmlformats.org/officeDocument/2006/relationships" xmlns:m="http://schemas.openxmlformats.org/officeDocument/2006/math" xmlns:v="urn:schemas-microsoft-com:vml" xmlns:wp14="http://schemas.microsoft.com/office/word/2010/wordprocessingDrawing" xmlns:wp="http://schemas.openxmlformats.org/drawingml/2006/wordprocessingDrawing" xmlns:w10="urn:schemas-microsoft-com:office:word" xmlns:w="http://schemas.openxmlformats.org/wordprocessingml/2006/main" xmlns:w14="http://schemas.microsoft.com/office/word/2010/wordml" xmlns:w15="http://schemas.microsoft.com/office/word/2012/wordml" xmlns:wpg="http://schemas.microsoft.com/office/word/2010/wordprocessingGroup" xmlns:wpi="http://schemas.microsoft.com/office/word/2010/wordprocessingInk" xmlns:wne="http://schemas.microsoft.com/office/word/2006/wordml" xmlns:wps="http://schemas.microsoft.com/office/word/2010/wordprocessingShape" mc:Ignorable="w14 w15 wp14">
+  <w:abstractNum w:abstractNumId="0">
+    <w:nsid w:val="22042C22"/>
+    <w:multiLevelType w:val="hybridMultilevel"/>
+    <w:tmpl w:val="18246578"/>
+    <w:lvl w:ilvl="0" w:tplc="0409000F">
+      <w:start w:val="1"/>
+      <w:numFmt w:val="decimal"/>
+      <w:lvlText w:val="%1."/>
+      <w:lvlJc w:val="left"/>
+      <w:pPr>
+        <w:ind w:left="360" w:hanging="360"/>
+      </w:pPr>
+      <w:rPr>
+        <w:rFonts w:hint="default"/>
+      </w:rPr>
+    </w:lvl>
+    <w:lvl w:ilvl="1" w:tplc="04090019" w:tentative="1">
+      <w:start w:val="1"/>
+      <w:numFmt w:val="lowerLetter"/>
+      <w:lvlText w:val="%2."/>
+      <w:lvlJc w:val="left"/>
+      <w:pPr>
+        <w:ind w:left="1080" w:hanging="360"/>
+      </w:pPr>
+    </w:lvl>
+    <w:lvl w:ilvl="2" w:tplc="0409001B" w:tentative="1">
+      <w:start w:val="1"/>
+      <w:numFmt w:val="lowerRoman"/>
+      <w:lvlText w:val="%3."/>
+      <w:lvlJc w:val="right"/>
+      <w:pPr>
+        <w:ind w:left="1800" w:hanging="180"/>
+      </w:pPr>
+    </w:lvl>
+    <w:lvl w:ilvl="3" w:tplc="0409000F" w:tentative="1">
+      <w:start w:val="1"/>
+      <w:numFmt w:val="decimal"/>
+      <w:lvlText w:val="%4."/>
+      <w:lvlJc w:val="left"/>
+      <w:pPr>
+        <w:ind w:left="2520" w:hanging="360"/>
+      </w:pPr>
+    </w:lvl>
+    <w:lvl w:ilvl="4" w:tplc="04090019" w:tentative="1">
+      <w:start w:val="1"/>
+      <w:numFmt w:val="lowerLetter"/>
+      <w:lvlText w:val="%5."/>
+      <w:lvlJc w:val="left"/>
+      <w:pPr>
+        <w:ind w:left="3240" w:hanging="360"/>
+      </w:pPr>
+    </w:lvl>
+    <w:lvl w:ilvl="5" w:tplc="0409001B" w:tentative="1">
+      <w:start w:val="1"/>
+      <w:numFmt w:val="lowerRoman"/>
+      <w:lvlText w:val="%6."/>
+      <w:lvlJc w:val="right"/>
+      <w:pPr>
+        <w:ind w:left="3960" w:hanging="180"/>
+      </w:pPr>
+    </w:lvl>
+    <w:lvl w:ilvl="6" w:tplc="0409000F" w:tentative="1">
+      <w:start w:val="1"/>
+      <w:numFmt w:val="decimal"/>
+      <w:lvlText w:val="%7."/>
+      <w:lvlJc w:val="left"/>
+      <w:pPr>
+        <w:ind w:left="4680" w:hanging="360"/>
+      </w:pPr>
+    </w:lvl>
+    <w:lvl w:ilvl="7" w:tplc="04090019" w:tentative="1">
+      <w:start w:val="1"/>
+      <w:numFmt w:val="lowerLetter"/>
+      <w:lvlText w:val="%8."/>
+      <w:lvlJc w:val="left"/>
+      <w:pPr>
+        <w:ind w:left="5400" w:hanging="360"/>
+      </w:pPr>
+    </w:lvl>
+    <w:lvl w:ilvl="8" w:tplc="0409001B" w:tentative="1">
+      <w:start w:val="1"/>
+      <w:numFmt w:val="lowerRoman"/>
+      <w:lvlText w:val="%9."/>
+      <w:lvlJc w:val="right"/>
+      <w:pPr>
+        <w:ind w:left="6120" w:hanging="180"/>
+      </w:pPr>
+    </w:lvl>
+  </w:abstractNum>
+  <w:abstractNum w:abstractNumId="1">
+    <w:nsid w:val="2A1B76FF"/>
+    <w:multiLevelType w:val="hybridMultilevel"/>
+    <w:tmpl w:val="C34029C2"/>
+    <w:lvl w:ilvl="0" w:tplc="04090001">
+      <w:start w:val="1"/>
+      <w:numFmt w:val="bullet"/>
+      <w:lvlText w:val=""/>
+      <w:lvlJc w:val="left"/>
+      <w:pPr>
+        <w:ind w:left="360" w:hanging="360"/>
+      </w:pPr>
+      <w:rPr>
+        <w:rFonts w:ascii="Symbol" w:hAnsi="Symbol" w:hint="default"/>
+      </w:rPr>
+    </w:lvl>
+    <w:lvl w:ilvl="1" w:tplc="04090003" w:tentative="1">
+      <w:start w:val="1"/>
+      <w:numFmt w:val="bullet"/>
+      <w:lvlText w:val="o"/>
+      <w:lvlJc w:val="left"/>
+      <w:pPr>
+        <w:ind w:left="1080" w:hanging="360"/>
+      </w:pPr>
+      <w:rPr>
+        <w:rFonts w:ascii="Courier New" w:hAnsi="Courier New" w:cs="Courier New" w:hint="default"/>
+      </w:rPr>
+    </w:lvl>
+    <w:lvl w:ilvl="2" w:tplc="04090005" w:tentative="1">
+      <w:start w:val="1"/>
+      <w:numFmt w:val="bullet"/>
+      <w:lvlText w:val=""/>
+      <w:lvlJc w:val="left"/>
+      <w:pPr>
+        <w:ind w:left="1800" w:hanging="360"/>
+      </w:pPr>
+      <w:rPr>
+        <w:rFonts w:ascii="Wingdings" w:hAnsi="Wingdings" w:hint="default"/>
+      </w:rPr>
+    </w:lvl>
+    <w:lvl w:ilvl="3" w:tplc="04090001" w:tentative="1">
+      <w:start w:val="1"/>
+      <w:numFmt w:val="bullet"/>
+      <w:lvlText w:val=""/>
+      <w:lvlJc w:val="left"/>
+      <w:pPr>
+        <w:ind w:left="2520" w:hanging="360"/>
+      </w:pPr>
+      <w:rPr>
+        <w:rFonts w:ascii="Symbol" w:hAnsi="Symbol" w:hint="default"/>
+      </w:rPr>
+    </w:lvl>
+    <w:lvl w:ilvl="4" w:tplc="04090003" w:tentative="1">
+      <w:start w:val="1"/>
+      <w:numFmt w:val="bullet"/>
+      <w:lvlText w:val="o"/>
+      <w:lvlJc w:val="left"/>
+      <w:pPr>
+        <w:ind w:left="3240" w:hanging="360"/>
+      </w:pPr>
+      <w:rPr>
+        <w:rFonts w:ascii="Courier New" w:hAnsi="Courier New" w:cs="Courier New" w:hint="default"/>
+      </w:rPr>
+    </w:lvl>
+    <w:lvl w:ilvl="5" w:tplc="04090005" w:tentative="1">
+      <w:start w:val="1"/>
+      <w:numFmt w:val="bullet"/>
+      <w:lvlText w:val=""/>
+      <w:lvlJc w:val="left"/>
+      <w:pPr>
+        <w:ind w:left="3960" w:hanging="360"/>
+      </w:pPr>
+      <w:rPr>
+        <w:rFonts w:ascii="Wingdings" w:hAnsi="Wingdings" w:hint="default"/>
+      </w:rPr>
+    </w:lvl>
+    <w:lvl w:ilvl="6" w:tplc="04090001" w:tentative="1">
+      <w:start w:val="1"/>
+      <w:numFmt w:val="bullet"/>
+      <w:lvlText w:val=""/>
+      <w:lvlJc w:val="left"/>
+      <w:pPr>
+        <w:ind w:left="4680" w:hanging="360"/>
+      </w:pPr>
+      <w:rPr>
+        <w:rFonts w:ascii="Symbol" w:hAnsi="Symbol" w:hint="default"/>
+      </w:rPr>
+    </w:lvl>
+    <w:lvl w:ilvl="7" w:tplc="04090003" w:tentative="1">
+      <w:start w:val="1"/>
+      <w:numFmt w:val="bullet"/>
+      <w:lvlText w:val="o"/>
+      <w:lvlJc w:val="left"/>
+      <w:pPr>
+        <w:ind w:left="5400" w:hanging="360"/>
+      </w:pPr>
+      <w:rPr>
+        <w:rFonts w:ascii="Courier New" w:hAnsi="Courier New" w:cs="Courier New" w:hint="default"/>
+      </w:rPr>
+    </w:lvl>
+    <w:lvl w:ilvl="8" w:tplc="04090005" w:tentative="1">
+      <w:start w:val="1"/>
+      <w:numFmt w:val="bullet"/>
+      <w:lvlText w:val=""/>
+      <w:lvlJc w:val="left"/>
+      <w:pPr>
+        <w:ind w:left="6120" w:hanging="360"/>
+      </w:pPr>
+      <w:rPr>
+        <w:rFonts w:ascii="Wingdings" w:hAnsi="Wingdings" w:hint="default"/>
+      </w:rPr>
+    </w:lvl>
+  </w:abstractNum>
+  <w:num w:numId="1">
+    <w:abstractNumId w:val="1"/>
+  </w:num>
+  <w:num w:numId="2">
+    <w:abstractNumId w:val="0"/>
+  </w:num>
+</w:numbering>
 </file>
 
 <file path=word/styles.xml><?xml version="1.0" encoding="utf-8"?>
@@ -1143,6 +2431,17 @@
       <w:szCs w:val="16"/>
     </w:rPr>
   </w:style>
+  <w:style w:type="paragraph" w:styleId="ListParagraph">
+    <w:name w:val="List Paragraph"/>
+    <w:basedOn w:val="Normal"/>
+    <w:uiPriority w:val="34"/>
+    <w:qFormat/>
+    <w:rsid w:val="00815C4F"/>
+    <w:pPr>
+      <w:ind w:left="720"/>
+      <w:contextualSpacing/>
+    </w:pPr>
+  </w:style>
 </w:styles>
 </file>
 

</xml_diff>